<commit_message>
Revert "Merge branch 'main' of https://github.com/h1542462994/teamwork-software-engineering into main"
This reverts commit ecdfed3a3f1cc8a99290d6d05976a5ce16f8ed86, reversing
changes made to 7279c4774f37769fb4c49906e306c587fc76c40d.
</commit_message>
<xml_diff>
--- a/doc/formal/软件工程项目笔记.docx
+++ b/doc/formal/软件工程项目笔记.docx
@@ -1537,96 +1537,10 @@
     </w:p>
     <w:p>
       <w:pPr>
-        <w:pStyle w:val="1"/>
-      </w:pPr>
-      <w:r>
-        <w:rPr>
-          <w:rFonts w:hint="eastAsia"/>
-        </w:rPr>
-        <w:t>1</w:t>
-      </w:r>
-      <w:r>
-        <w:t>2</w:t>
-      </w:r>
-      <w:r>
-        <w:rPr>
-          <w:rFonts w:hint="eastAsia"/>
-        </w:rPr>
-        <w:t>月1</w:t>
-      </w:r>
-      <w:r>
-        <w:t>7</w:t>
-      </w:r>
-      <w:r>
-        <w:rPr>
-          <w:rFonts w:hint="eastAsia"/>
-        </w:rPr>
-        <w:t>日会议</w:t>
-      </w:r>
-    </w:p>
-    <w:p>
-      <w:r>
-        <w:rPr>
-          <w:rFonts w:hint="eastAsia"/>
-        </w:rPr>
-        <w:t>讲解部分：</w:t>
-      </w:r>
-    </w:p>
-    <w:p>
-      <w:r>
-        <w:rPr>
-          <w:rFonts w:hint="eastAsia"/>
-        </w:rPr>
-        <w:t>1、项目的配置和部署</w:t>
-      </w:r>
-    </w:p>
-    <w:p>
-      <w:r>
-        <w:rPr>
-          <w:rFonts w:hint="eastAsia"/>
-        </w:rPr>
-        <w:t>2、项目的文件结构</w:t>
-      </w:r>
-    </w:p>
-    <w:p>
-      <w:r>
-        <w:rPr>
-          <w:rFonts w:hint="eastAsia"/>
-        </w:rPr>
-        <w:t>3、如何使用g</w:t>
-      </w:r>
-      <w:r>
-        <w:t>it</w:t>
-      </w:r>
-      <w:r>
-        <w:rPr>
-          <w:rFonts w:hint="eastAsia"/>
-        </w:rPr>
-        <w:t>和g</w:t>
-      </w:r>
-      <w:r>
-        <w:t>ithub</w:t>
-      </w:r>
-      <w:r>
-        <w:rPr>
-          <w:rFonts w:hint="eastAsia"/>
-        </w:rPr>
-        <w:t>管理项目</w:t>
-      </w:r>
-    </w:p>
-    <w:p>
-      <w:pPr>
-        <w:rPr>
-          <w:rFonts w:hint="eastAsia"/>
-        </w:rPr>
-      </w:pPr>
-      <w:r>
-        <w:rPr>
-          <w:rFonts w:hint="eastAsia"/>
-        </w:rPr>
-        <w:lastRenderedPageBreak/>
-        <w:t>4、关于接下来的分工</w:t>
-      </w:r>
+        <w:rPr>
+          <w:rFonts w:hint="eastAsia"/>
+        </w:rPr>
+      </w:pPr>
     </w:p>
     <w:sectPr>
       <w:pgSz w:w="11906" w:h="16838"/>

</xml_diff>